<commit_message>
Second draft of installation instructions
</commit_message>
<xml_diff>
--- a/doc/Installation and Setup.docx
+++ b/doc/Installation and Setup.docx
@@ -3,9 +3,15 @@
 <w:document xmlns:wpc="http://schemas.microsoft.com/office/word/2010/wordprocessingCanvas" xmlns:cx="http://schemas.microsoft.com/office/drawing/2014/chartex" xmlns:cx1="http://schemas.microsoft.com/office/drawing/2015/9/8/chartex" xmlns:cx2="http://schemas.microsoft.com/office/drawing/2015/10/21/chartex" xmlns:cx3="http://schemas.microsoft.com/office/drawing/2016/5/9/chartex" xmlns:cx4="http://schemas.microsoft.com/office/drawing/2016/5/10/chartex" xmlns:cx5="http://schemas.microsoft.com/office/drawing/2016/5/11/chartex" xmlns:cx6="http://schemas.microsoft.com/office/drawing/2016/5/12/chartex" xmlns:cx7="http://schemas.microsoft.com/office/drawing/2016/5/13/chartex" xmlns:cx8="http://schemas.microsoft.com/office/drawing/2016/5/14/chartex" xmlns:mc="http://schemas.openxmlformats.org/markup-compatibility/2006" xmlns:o="urn:schemas-microsoft-com:office:office" xmlns:r="http://schemas.openxmlformats.org/officeDocument/2006/relationships" xmlns:m="http://schemas.openxmlformats.org/officeDocument/2006/math" xmlns:v="urn:schemas-microsoft-com:vml" xmlns:wp14="http://schemas.microsoft.com/office/word/2010/wordprocessingDrawing" xmlns:wp="http://schemas.openxmlformats.org/drawingml/2006/wordprocessingDrawing" xmlns:w10="urn:schemas-microsoft-com:office:word" xmlns:w="http://schemas.openxmlformats.org/wordprocessingml/2006/main" xmlns:w14="http://schemas.microsoft.com/office/word/2010/wordml" xmlns:w15="http://schemas.microsoft.com/office/word/2012/wordml" xmlns:w16se="http://schemas.microsoft.com/office/word/2015/wordml/symex" xmlns:wpg="http://schemas.microsoft.com/office/word/2010/wordprocessingGroup" xmlns:wpi="http://schemas.microsoft.com/office/word/2010/wordprocessingInk" xmlns:wne="http://schemas.microsoft.com/office/word/2006/wordml" xmlns:wps="http://schemas.microsoft.com/office/word/2010/wordprocessingShape" mc:Ignorable="w14 w15 w16se wp14">
   <w:body>
     <w:p>
-      <w:bookmarkStart w:id="0" w:name="_GoBack"/>
-      <w:bookmarkEnd w:id="0"/>
-      <w:r>
+      <w:pPr>
+        <w:rPr>
+          <w:b/>
+        </w:rPr>
+      </w:pPr>
+      <w:r>
+        <w:rPr>
+          <w:b/>
+        </w:rPr>
         <w:t>Installation and Setup</w:t>
       </w:r>
     </w:p>
@@ -18,13 +24,8 @@
         </w:numPr>
       </w:pPr>
       <w:r>
-        <w:t xml:space="preserve">Download and install </w:t>
-      </w:r>
-      <w:proofErr w:type="spellStart"/>
-      <w:r>
-        <w:t>perl</w:t>
-      </w:r>
-      <w:proofErr w:type="spellEnd"/>
+        <w:t>Download and install perl</w:t>
+      </w:r>
       <w:r>
         <w:t xml:space="preserve"> </w:t>
       </w:r>
@@ -43,21 +44,48 @@
     <w:p>
       <w:pPr>
         <w:pStyle w:val="ListParagraph"/>
+      </w:pPr>
+      <w:r>
+        <w:t>Put script location in path</w:t>
+      </w:r>
+    </w:p>
+    <w:p>
+      <w:pPr>
+        <w:pStyle w:val="ListParagraph"/>
+        <w:numPr>
+          <w:ilvl w:val="0"/>
+          <w:numId w:val="1"/>
+        </w:numPr>
+      </w:pPr>
+      <w:r>
+        <w:t>Open up command prompt and run cpan</w:t>
+      </w:r>
+      <w:r>
+        <w:t>, this could take a while.</w:t>
+      </w:r>
+    </w:p>
+    <w:p>
+      <w:pPr>
+        <w:pStyle w:val="ListParagraph"/>
+        <w:numPr>
+          <w:ilvl w:val="0"/>
+          <w:numId w:val="1"/>
+        </w:numPr>
+      </w:pPr>
+      <w:r>
+        <w:t>Type the following into the command prompt to install the perl modules</w:t>
+      </w:r>
+    </w:p>
+    <w:p>
+      <w:pPr>
+        <w:pStyle w:val="ListParagraph"/>
         <w:numPr>
           <w:ilvl w:val="1"/>
           <w:numId w:val="1"/>
         </w:numPr>
       </w:pPr>
       <w:r>
-        <w:t xml:space="preserve">Verify </w:t>
-      </w:r>
-      <w:proofErr w:type="spellStart"/>
-      <w:r>
-        <w:t>perl</w:t>
-      </w:r>
-      <w:proofErr w:type="spellEnd"/>
-      <w:r>
-        <w:t xml:space="preserve"> binaries are in path</w:t>
+        <w:t>PPM install dmake</w:t>
       </w:r>
     </w:p>
     <w:p>
@@ -69,83 +97,7 @@
         </w:numPr>
       </w:pPr>
       <w:r>
-        <w:t>Verify .</w:t>
-      </w:r>
-      <w:proofErr w:type="spellStart"/>
-      <w:r>
-        <w:t>pl</w:t>
-      </w:r>
-      <w:proofErr w:type="spellEnd"/>
-      <w:r>
-        <w:t xml:space="preserve"> </w:t>
-      </w:r>
-      <w:proofErr w:type="spellStart"/>
-      <w:r>
-        <w:t>ext</w:t>
-      </w:r>
-      <w:proofErr w:type="spellEnd"/>
-      <w:r>
-        <w:t xml:space="preserve"> is associated with </w:t>
-      </w:r>
-      <w:proofErr w:type="spellStart"/>
-      <w:r>
-        <w:t>perl</w:t>
-      </w:r>
-      <w:proofErr w:type="spellEnd"/>
-      <w:r>
-        <w:t>.</w:t>
-      </w:r>
-    </w:p>
-    <w:p>
-      <w:pPr>
-        <w:pStyle w:val="ListParagraph"/>
-        <w:numPr>
-          <w:ilvl w:val="0"/>
-          <w:numId w:val="1"/>
-        </w:numPr>
-      </w:pPr>
-      <w:r>
-        <w:t>Put script location in path</w:t>
-      </w:r>
-    </w:p>
-    <w:p>
-      <w:pPr>
-        <w:pStyle w:val="ListParagraph"/>
-        <w:numPr>
-          <w:ilvl w:val="0"/>
-          <w:numId w:val="1"/>
-        </w:numPr>
-      </w:pPr>
-      <w:r>
-        <w:t xml:space="preserve">Open up command prompt and run </w:t>
-      </w:r>
-      <w:proofErr w:type="spellStart"/>
-      <w:r>
-        <w:t>cpan</w:t>
-      </w:r>
-      <w:proofErr w:type="spellEnd"/>
-      <w:r>
-        <w:t>, this could take a while.</w:t>
-      </w:r>
-    </w:p>
-    <w:p>
-      <w:pPr>
-        <w:pStyle w:val="ListParagraph"/>
-        <w:numPr>
-          <w:ilvl w:val="0"/>
-          <w:numId w:val="1"/>
-        </w:numPr>
-      </w:pPr>
-      <w:r>
-        <w:t xml:space="preserve">Type the following into the command prompt to install the </w:t>
-      </w:r>
-      <w:proofErr w:type="spellStart"/>
-      <w:r>
-        <w:t>perl</w:t>
-      </w:r>
-      <w:proofErr w:type="spellEnd"/>
-      <w:r>
-        <w:t xml:space="preserve"> modules</w:t>
+        <w:t>cpan App::cpanminus</w:t>
       </w:r>
     </w:p>
     <w:p>
@@ -157,13 +109,11 @@
         </w:numPr>
       </w:pPr>
       <w:r>
-        <w:t xml:space="preserve">PPM install </w:t>
-      </w:r>
-      <w:proofErr w:type="spellStart"/>
-      <w:r>
-        <w:t>dmake</w:t>
-      </w:r>
-      <w:proofErr w:type="spellEnd"/>
+        <w:t xml:space="preserve">cpanm </w:t>
+      </w:r>
+      <w:r>
+        <w:t>Spreadsheet::WriteExcel</w:t>
+      </w:r>
     </w:p>
     <w:p>
       <w:pPr>
@@ -173,24 +123,18 @@
           <w:numId w:val="1"/>
         </w:numPr>
       </w:pPr>
-      <w:proofErr w:type="spellStart"/>
-      <w:r>
-        <w:t>cpan</w:t>
-      </w:r>
-      <w:proofErr w:type="spellEnd"/>
-      <w:r>
-        <w:t xml:space="preserve"> </w:t>
-      </w:r>
-      <w:proofErr w:type="gramStart"/>
-      <w:r>
-        <w:t>App::</w:t>
-      </w:r>
-      <w:proofErr w:type="spellStart"/>
-      <w:proofErr w:type="gramEnd"/>
-      <w:r>
-        <w:t>cpanminus</w:t>
-      </w:r>
-      <w:proofErr w:type="spellEnd"/>
+      <w:r>
+        <w:t xml:space="preserve">cpanm </w:t>
+      </w:r>
+      <w:r>
+        <w:t>Text::N</w:t>
+      </w:r>
+      <w:r>
+        <w:t>grams</w:t>
+      </w:r>
+      <w:r>
+        <w:t xml:space="preserve"> (may need to be forced –f Text::Ngrams)</w:t>
+      </w:r>
     </w:p>
     <w:p>
       <w:pPr>
@@ -200,24 +144,29 @@
           <w:numId w:val="1"/>
         </w:numPr>
       </w:pPr>
-      <w:proofErr w:type="spellStart"/>
-      <w:r>
-        <w:t>cpanm</w:t>
-      </w:r>
-      <w:proofErr w:type="spellEnd"/>
+      <w:r>
+        <w:t>c</w:t>
+      </w:r>
+      <w:r>
+        <w:t xml:space="preserve">panm </w:t>
+      </w:r>
+      <w:r>
+        <w:t>FFI</w:t>
+      </w:r>
+      <w:r>
+        <w:t>::Raw</w:t>
+      </w:r>
       <w:r>
         <w:t xml:space="preserve"> </w:t>
       </w:r>
-      <w:proofErr w:type="gramStart"/>
-      <w:r>
-        <w:t>Spreadsheet::</w:t>
-      </w:r>
-      <w:proofErr w:type="spellStart"/>
-      <w:proofErr w:type="gramEnd"/>
-      <w:r>
-        <w:t>WriteExcel</w:t>
-      </w:r>
-      <w:proofErr w:type="spellEnd"/>
+      <w:r>
+        <w:t>(may need to be forced –f FFI::Raw</w:t>
+      </w:r>
+      <w:r>
+        <w:t>)</w:t>
+      </w:r>
+      <w:bookmarkStart w:id="0" w:name="_GoBack"/>
+      <w:bookmarkEnd w:id="0"/>
     </w:p>
     <w:p>
       <w:pPr>
@@ -227,152 +176,23 @@
           <w:numId w:val="1"/>
         </w:numPr>
       </w:pPr>
-      <w:proofErr w:type="spellStart"/>
-      <w:r>
-        <w:t>cpanm</w:t>
-      </w:r>
-      <w:proofErr w:type="spellEnd"/>
-      <w:r>
-        <w:t xml:space="preserve"> </w:t>
-      </w:r>
-      <w:proofErr w:type="gramStart"/>
-      <w:r>
-        <w:t>Text::</w:t>
-      </w:r>
-      <w:proofErr w:type="spellStart"/>
-      <w:proofErr w:type="gramEnd"/>
-      <w:r>
-        <w:t>N</w:t>
-      </w:r>
-      <w:r>
-        <w:t>grams</w:t>
-      </w:r>
-      <w:proofErr w:type="spellEnd"/>
-      <w:r>
-        <w:t xml:space="preserve"> (may need to be forced –f Text::</w:t>
-      </w:r>
-      <w:proofErr w:type="spellStart"/>
-      <w:r>
-        <w:t>Ngrams</w:t>
-      </w:r>
-      <w:proofErr w:type="spellEnd"/>
-      <w:r>
-        <w:t>)</w:t>
-      </w:r>
-    </w:p>
-    <w:p>
-      <w:pPr>
-        <w:pStyle w:val="ListParagraph"/>
-        <w:numPr>
-          <w:ilvl w:val="1"/>
-          <w:numId w:val="1"/>
-        </w:numPr>
-      </w:pPr>
-      <w:proofErr w:type="spellStart"/>
-      <w:r>
-        <w:t>c</w:t>
-      </w:r>
-      <w:r>
-        <w:t>panm</w:t>
-      </w:r>
-      <w:proofErr w:type="spellEnd"/>
-      <w:r>
-        <w:t xml:space="preserve"> </w:t>
-      </w:r>
-      <w:proofErr w:type="gramStart"/>
-      <w:r>
-        <w:t>FFI</w:t>
-      </w:r>
-      <w:r>
-        <w:t>::</w:t>
-      </w:r>
-      <w:proofErr w:type="gramEnd"/>
-      <w:r>
-        <w:t>Raw</w:t>
-      </w:r>
-      <w:r>
-        <w:t xml:space="preserve"> </w:t>
-      </w:r>
-      <w:r>
-        <w:t>(may need to be forced –f FFI::Raw</w:t>
-      </w:r>
-    </w:p>
-    <w:p>
-      <w:pPr>
-        <w:pStyle w:val="ListParagraph"/>
-        <w:numPr>
-          <w:ilvl w:val="1"/>
-          <w:numId w:val="1"/>
-        </w:numPr>
-      </w:pPr>
-      <w:proofErr w:type="spellStart"/>
-      <w:r>
-        <w:t>cpan</w:t>
-      </w:r>
-      <w:proofErr w:type="spellEnd"/>
-      <w:r>
-        <w:t xml:space="preserve"> </w:t>
-      </w:r>
-      <w:proofErr w:type="gramStart"/>
-      <w:r>
-        <w:t>IPC::</w:t>
-      </w:r>
-      <w:proofErr w:type="spellStart"/>
-      <w:proofErr w:type="gramEnd"/>
-      <w:r>
-        <w:t>Cmd</w:t>
-      </w:r>
-      <w:proofErr w:type="spellEnd"/>
-    </w:p>
-    <w:p>
-      <w:pPr>
-        <w:pStyle w:val="ListParagraph"/>
-        <w:numPr>
-          <w:ilvl w:val="0"/>
-          <w:numId w:val="1"/>
-        </w:numPr>
-      </w:pPr>
-      <w:r>
-        <w:t>Add “</w:t>
-      </w:r>
-      <w:r>
-        <w:t>C:\Users\</w:t>
-      </w:r>
-      <w:proofErr w:type="spellStart"/>
-      <w:r>
-        <w:t>jsiegers</w:t>
-      </w:r>
-      <w:proofErr w:type="spellEnd"/>
-      <w:r>
-        <w:t>\Desktop\</w:t>
-      </w:r>
-      <w:proofErr w:type="spellStart"/>
-      <w:r>
-        <w:t>MyTools</w:t>
-      </w:r>
-      <w:proofErr w:type="spellEnd"/>
-      <w:r>
-        <w:t>\</w:t>
-      </w:r>
-      <w:proofErr w:type="spellStart"/>
-      <w:r>
-        <w:t>MyTools</w:t>
-      </w:r>
-      <w:proofErr w:type="spellEnd"/>
-      <w:r>
-        <w:t xml:space="preserve">” (wherever </w:t>
-      </w:r>
-      <w:proofErr w:type="spellStart"/>
-      <w:r>
-        <w:t>perl</w:t>
-      </w:r>
-      <w:proofErr w:type="spellEnd"/>
-      <w:r>
-        <w:t xml:space="preserve"> scripts are located) to PERLLIB enviro variable – create if it doesn’t exist</w:t>
-      </w:r>
-    </w:p>
-    <w:p>
-      <w:r>
+      <w:r>
+        <w:t xml:space="preserve">cpan </w:t>
+      </w:r>
+      <w:r>
+        <w:t>IPC::Cmd</w:t>
+      </w:r>
+    </w:p>
+    <w:p>
+      <w:pPr>
+        <w:rPr>
+          <w:b/>
+        </w:rPr>
+      </w:pPr>
+      <w:r>
+        <w:rPr>
+          <w:b/>
+        </w:rPr>
         <w:t>Using Asap</w:t>
       </w:r>
     </w:p>
@@ -393,290 +213,267 @@
         <w:rPr>
           <w:u w:val="single"/>
         </w:rPr>
-        <w:br w:type="page"/>
-      </w:r>
-    </w:p>
-    <w:p>
-      <w:pPr>
+        <w:t xml:space="preserve">From the GUI </w:t>
+      </w:r>
+    </w:p>
+    <w:p>
+      <w:pPr>
+        <w:pStyle w:val="ListParagraph"/>
+        <w:numPr>
+          <w:ilvl w:val="0"/>
+          <w:numId w:val="2"/>
+        </w:numPr>
+      </w:pPr>
+      <w:r>
+        <w:t xml:space="preserve">Select whether you want to make a query on a single file or run an experiment on multiple files and authors. </w:t>
+      </w:r>
+    </w:p>
+    <w:p>
+      <w:pPr>
+        <w:pStyle w:val="ListParagraph"/>
+        <w:numPr>
+          <w:ilvl w:val="0"/>
+          <w:numId w:val="2"/>
+        </w:numPr>
+      </w:pPr>
+      <w:r>
+        <w:t>Select the method, SCAP or Burrows</w:t>
+      </w:r>
+    </w:p>
+    <w:p>
+      <w:pPr>
+        <w:pStyle w:val="ListParagraph"/>
+        <w:numPr>
+          <w:ilvl w:val="0"/>
+          <w:numId w:val="5"/>
+        </w:numPr>
+      </w:pPr>
+      <w:r>
+        <w:t>SCAP is a language-agnostic method that compares groups of tokens in a file(s)</w:t>
+      </w:r>
+    </w:p>
+    <w:p>
+      <w:pPr>
+        <w:pStyle w:val="ListParagraph"/>
+        <w:numPr>
+          <w:ilvl w:val="1"/>
+          <w:numId w:val="5"/>
+        </w:numPr>
+      </w:pPr>
+      <w:r>
+        <w:t xml:space="preserve">Requires N which is the token length </w:t>
+      </w:r>
+    </w:p>
+    <w:p>
+      <w:pPr>
+        <w:pStyle w:val="ListParagraph"/>
+        <w:numPr>
+          <w:ilvl w:val="1"/>
+          <w:numId w:val="5"/>
+        </w:numPr>
+      </w:pPr>
+      <w:r>
+        <w:t>Optional L which is the maximum number of tokens to store</w:t>
+      </w:r>
+    </w:p>
+    <w:p>
+      <w:pPr>
+        <w:pStyle w:val="ListParagraph"/>
+        <w:numPr>
+          <w:ilvl w:val="0"/>
+          <w:numId w:val="5"/>
+        </w:numPr>
+      </w:pPr>
+      <w:r>
+        <w:t>Burrows fast, non-language-agnostic method</w:t>
+      </w:r>
+    </w:p>
+    <w:p>
+      <w:pPr>
+        <w:pStyle w:val="ListParagraph"/>
+        <w:numPr>
+          <w:ilvl w:val="1"/>
+          <w:numId w:val="5"/>
+        </w:numPr>
+      </w:pPr>
+      <w:r>
+        <w:t>Requires N which is the token length</w:t>
+      </w:r>
+    </w:p>
+    <w:p>
+      <w:pPr>
+        <w:pStyle w:val="ListParagraph"/>
+        <w:numPr>
+          <w:ilvl w:val="1"/>
+          <w:numId w:val="5"/>
+        </w:numPr>
+      </w:pPr>
+      <w:r>
+        <w:t xml:space="preserve">Requires a Token file for the language </w:t>
+      </w:r>
+    </w:p>
+    <w:p>
+      <w:pPr>
+        <w:pStyle w:val="ListParagraph"/>
+        <w:numPr>
+          <w:ilvl w:val="2"/>
+          <w:numId w:val="5"/>
+        </w:numPr>
+      </w:pPr>
+      <w:r>
+        <w:t>C# and Java Token files are provided in the res file</w:t>
+      </w:r>
+    </w:p>
+    <w:p>
+      <w:pPr>
+        <w:ind w:left="720"/>
+      </w:pPr>
+      <w:r>
+        <w:t xml:space="preserve">Running a query </w:t>
+      </w:r>
+    </w:p>
+    <w:p>
+      <w:pPr>
+        <w:pStyle w:val="ListParagraph"/>
+        <w:numPr>
+          <w:ilvl w:val="0"/>
+          <w:numId w:val="5"/>
+        </w:numPr>
+      </w:pPr>
+      <w:r>
+        <w:t>Running a query checks the test file against the files in the training directory</w:t>
+      </w:r>
+    </w:p>
+    <w:p>
+      <w:pPr>
+        <w:pStyle w:val="ListParagraph"/>
+        <w:numPr>
+          <w:ilvl w:val="0"/>
+          <w:numId w:val="5"/>
+        </w:numPr>
+      </w:pPr>
+      <w:r>
+        <w:t>Training results are entered into the training output directory, this directory must be empty to run the query properly</w:t>
+      </w:r>
+    </w:p>
+    <w:p>
+      <w:pPr>
+        <w:ind w:left="720"/>
+      </w:pPr>
+      <w:r>
+        <w:t>Running experiment</w:t>
+      </w:r>
+    </w:p>
+    <w:p>
+      <w:pPr>
+        <w:pStyle w:val="ListParagraph"/>
+        <w:numPr>
+          <w:ilvl w:val="0"/>
+          <w:numId w:val="5"/>
+        </w:numPr>
+      </w:pPr>
+      <w:r>
+        <w:t>Choose which kind of experiment you want to run: Default split, K-fold, Leave one out</w:t>
+      </w:r>
+    </w:p>
+    <w:p>
+      <w:pPr>
+        <w:pStyle w:val="ListParagraph"/>
+        <w:numPr>
+          <w:ilvl w:val="1"/>
+          <w:numId w:val="5"/>
+        </w:numPr>
+      </w:pPr>
+      <w:r>
+        <w:t>Each requires a test directory</w:t>
+      </w:r>
+      <w:r>
+        <w:t>, the files to be tested</w:t>
+      </w:r>
+    </w:p>
+    <w:p>
+      <w:pPr>
+        <w:pStyle w:val="ListParagraph"/>
+        <w:numPr>
+          <w:ilvl w:val="1"/>
+          <w:numId w:val="5"/>
+        </w:numPr>
+      </w:pPr>
+      <w:r>
+        <w:t xml:space="preserve">The default split also requires a test directory </w:t>
+      </w:r>
+    </w:p>
+    <w:p>
+      <w:pPr>
+        <w:pStyle w:val="ListParagraph"/>
+        <w:numPr>
+          <w:ilvl w:val="0"/>
+          <w:numId w:val="5"/>
+        </w:numPr>
+      </w:pPr>
+      <w:r>
+        <w:t xml:space="preserve">Enter the appropriate values </w:t>
+      </w:r>
+      <w:r>
+        <w:t>and files for the method you want to use</w:t>
+      </w:r>
+    </w:p>
+    <w:p>
+      <w:pPr>
+        <w:pStyle w:val="ListParagraph"/>
+      </w:pPr>
+    </w:p>
+    <w:p>
+      <w:pPr>
+        <w:pStyle w:val="ListParagraph"/>
+        <w:numPr>
+          <w:ilvl w:val="0"/>
+          <w:numId w:val="2"/>
+        </w:numPr>
+      </w:pPr>
+      <w:r>
+        <w:t>After the values and files are selected click the Query/Experiment button to run the query or experiment</w:t>
+      </w:r>
+    </w:p>
+    <w:p>
+      <w:pPr>
+        <w:pStyle w:val="ListParagraph"/>
+        <w:numPr>
+          <w:ilvl w:val="0"/>
+          <w:numId w:val="2"/>
+        </w:numPr>
+      </w:pPr>
+      <w:r>
+        <w:t>The command and results are displayed in the output window</w:t>
+      </w:r>
+    </w:p>
+    <w:p>
+      <w:pPr>
+        <w:pStyle w:val="ListParagraph"/>
+        <w:numPr>
+          <w:ilvl w:val="0"/>
+          <w:numId w:val="2"/>
+        </w:numPr>
+      </w:pPr>
+      <w:r>
+        <w:t>A spreadsheet is also created and can be opened from the GUI</w:t>
+      </w:r>
+    </w:p>
+    <w:p>
+      <w:pPr>
+        <w:pStyle w:val="ListParagraph"/>
+      </w:pPr>
+    </w:p>
+    <w:p>
+      <w:pPr>
+        <w:jc w:val="both"/>
+      </w:pPr>
+    </w:p>
+    <w:p>
+      <w:r>
         <w:rPr>
           <w:u w:val="single"/>
         </w:rPr>
-      </w:pPr>
-      <w:r>
-        <w:rPr>
-          <w:u w:val="single"/>
-        </w:rPr>
-        <w:lastRenderedPageBreak/>
-        <w:t xml:space="preserve">From the GUI </w:t>
-      </w:r>
-    </w:p>
-    <w:p>
-      <w:pPr>
-        <w:pStyle w:val="ListParagraph"/>
-        <w:numPr>
-          <w:ilvl w:val="0"/>
-          <w:numId w:val="2"/>
-        </w:numPr>
-      </w:pPr>
-      <w:r>
-        <w:t xml:space="preserve">Select whether you want to make a query on a single file or run an experiment on multiple files and authors. </w:t>
-      </w:r>
-    </w:p>
-    <w:p>
-      <w:pPr>
-        <w:pStyle w:val="ListParagraph"/>
-        <w:numPr>
-          <w:ilvl w:val="0"/>
-          <w:numId w:val="2"/>
-        </w:numPr>
-      </w:pPr>
-      <w:r>
-        <w:t>Select the method, SCAP or Burrows</w:t>
-      </w:r>
-    </w:p>
-    <w:p>
-      <w:pPr>
-        <w:pStyle w:val="ListParagraph"/>
-        <w:numPr>
-          <w:ilvl w:val="0"/>
-          <w:numId w:val="5"/>
-        </w:numPr>
-      </w:pPr>
-      <w:r>
-        <w:t>SCAP is a language-agnostic method that compares groups of tokens in a file(s)</w:t>
-      </w:r>
-    </w:p>
-    <w:p>
-      <w:pPr>
-        <w:pStyle w:val="ListParagraph"/>
-        <w:numPr>
-          <w:ilvl w:val="1"/>
-          <w:numId w:val="5"/>
-        </w:numPr>
-      </w:pPr>
-      <w:r>
-        <w:t xml:space="preserve">Requires N which is the token length </w:t>
-      </w:r>
-    </w:p>
-    <w:p>
-      <w:pPr>
-        <w:pStyle w:val="ListParagraph"/>
-        <w:numPr>
-          <w:ilvl w:val="1"/>
-          <w:numId w:val="5"/>
-        </w:numPr>
-      </w:pPr>
-      <w:r>
-        <w:t>Optional L which is the maximum number of tokens to store</w:t>
-      </w:r>
-    </w:p>
-    <w:p>
-      <w:pPr>
-        <w:pStyle w:val="ListParagraph"/>
-        <w:numPr>
-          <w:ilvl w:val="0"/>
-          <w:numId w:val="5"/>
-        </w:numPr>
-      </w:pPr>
-      <w:r>
-        <w:t>Burrows fast, non-language-agnostic method</w:t>
-      </w:r>
-    </w:p>
-    <w:p>
-      <w:pPr>
-        <w:pStyle w:val="ListParagraph"/>
-        <w:numPr>
-          <w:ilvl w:val="1"/>
-          <w:numId w:val="5"/>
-        </w:numPr>
-      </w:pPr>
-      <w:r>
-        <w:t>Requires N which is the token length</w:t>
-      </w:r>
-    </w:p>
-    <w:p>
-      <w:pPr>
-        <w:pStyle w:val="ListParagraph"/>
-        <w:numPr>
-          <w:ilvl w:val="1"/>
-          <w:numId w:val="5"/>
-        </w:numPr>
-      </w:pPr>
-      <w:r>
-        <w:t xml:space="preserve">Requires a Token file for the language </w:t>
-      </w:r>
-    </w:p>
-    <w:p>
-      <w:pPr>
-        <w:pStyle w:val="ListParagraph"/>
-        <w:numPr>
-          <w:ilvl w:val="2"/>
-          <w:numId w:val="5"/>
-        </w:numPr>
-      </w:pPr>
-      <w:r>
-        <w:t>C# and Java Token files are provided in the res file</w:t>
-      </w:r>
-    </w:p>
-    <w:p>
-      <w:pPr>
-        <w:ind w:left="720"/>
-      </w:pPr>
-      <w:r>
-        <w:t xml:space="preserve">Running a query </w:t>
-      </w:r>
-    </w:p>
-    <w:p>
-      <w:pPr>
-        <w:pStyle w:val="ListParagraph"/>
-        <w:numPr>
-          <w:ilvl w:val="0"/>
-          <w:numId w:val="5"/>
-        </w:numPr>
-      </w:pPr>
-      <w:r>
-        <w:t>Running a query checks the test file against the files in the training directory</w:t>
-      </w:r>
-    </w:p>
-    <w:p>
-      <w:pPr>
-        <w:pStyle w:val="ListParagraph"/>
-        <w:numPr>
-          <w:ilvl w:val="0"/>
-          <w:numId w:val="5"/>
-        </w:numPr>
-      </w:pPr>
-      <w:r>
-        <w:t>Training results are entered into the training output directory, this directory must be empty to run the query properly</w:t>
-      </w:r>
-    </w:p>
-    <w:p>
-      <w:pPr>
-        <w:ind w:left="720"/>
-      </w:pPr>
-      <w:r>
-        <w:t>Running experiment</w:t>
-      </w:r>
-    </w:p>
-    <w:p>
-      <w:pPr>
-        <w:pStyle w:val="ListParagraph"/>
-        <w:numPr>
-          <w:ilvl w:val="0"/>
-          <w:numId w:val="5"/>
-        </w:numPr>
-      </w:pPr>
-      <w:r>
-        <w:t>Choose which kind of experiment you want to run: Default split, K-fold, Leave one out</w:t>
-      </w:r>
-    </w:p>
-    <w:p>
-      <w:pPr>
-        <w:pStyle w:val="ListParagraph"/>
-        <w:numPr>
-          <w:ilvl w:val="1"/>
-          <w:numId w:val="5"/>
-        </w:numPr>
-      </w:pPr>
-      <w:r>
-        <w:t>Each requires a test directory</w:t>
-      </w:r>
-      <w:r>
-        <w:t>, the files to be tested</w:t>
-      </w:r>
-    </w:p>
-    <w:p>
-      <w:pPr>
-        <w:pStyle w:val="ListParagraph"/>
-        <w:numPr>
-          <w:ilvl w:val="1"/>
-          <w:numId w:val="5"/>
-        </w:numPr>
-      </w:pPr>
-      <w:r>
-        <w:t xml:space="preserve">The default split also requires a test directory </w:t>
-      </w:r>
-    </w:p>
-    <w:p>
-      <w:pPr>
-        <w:pStyle w:val="ListParagraph"/>
-        <w:numPr>
-          <w:ilvl w:val="0"/>
-          <w:numId w:val="5"/>
-        </w:numPr>
-      </w:pPr>
-      <w:r>
-        <w:t xml:space="preserve">Enter the appropriate values </w:t>
-      </w:r>
-      <w:r>
-        <w:t>and files for the method you want to use</w:t>
-      </w:r>
-    </w:p>
-    <w:p>
-      <w:pPr>
-        <w:pStyle w:val="ListParagraph"/>
-      </w:pPr>
-    </w:p>
-    <w:p>
-      <w:pPr>
-        <w:pStyle w:val="ListParagraph"/>
-        <w:numPr>
-          <w:ilvl w:val="0"/>
-          <w:numId w:val="2"/>
-        </w:numPr>
-      </w:pPr>
-      <w:r>
-        <w:t>After the values and files are selected click the Query/Experiment button to run the query or experiment</w:t>
-      </w:r>
-    </w:p>
-    <w:p>
-      <w:pPr>
-        <w:pStyle w:val="ListParagraph"/>
-        <w:numPr>
-          <w:ilvl w:val="0"/>
-          <w:numId w:val="2"/>
-        </w:numPr>
-      </w:pPr>
-      <w:r>
-        <w:t>The command and results are displayed in the output window</w:t>
-      </w:r>
-    </w:p>
-    <w:p>
-      <w:pPr>
-        <w:pStyle w:val="ListParagraph"/>
-        <w:numPr>
-          <w:ilvl w:val="0"/>
-          <w:numId w:val="2"/>
-        </w:numPr>
-      </w:pPr>
-      <w:r>
-        <w:t>A spreadsheet is also created and can be opened from the GUI</w:t>
-      </w:r>
-    </w:p>
-    <w:p>
-      <w:pPr>
-        <w:pStyle w:val="ListParagraph"/>
-      </w:pPr>
-    </w:p>
-    <w:p>
-      <w:pPr>
-        <w:jc w:val="both"/>
-      </w:pPr>
-    </w:p>
-    <w:p>
-      <w:r>
-        <w:br w:type="page"/>
-      </w:r>
-    </w:p>
-    <w:p>
-      <w:pPr>
-        <w:jc w:val="both"/>
-      </w:pPr>
-      <w:r>
-        <w:rPr>
-          <w:u w:val="single"/>
-        </w:rPr>
-        <w:lastRenderedPageBreak/>
         <w:t>Form the command line</w:t>
       </w:r>
     </w:p>
@@ -694,52 +491,153 @@
       </w:r>
     </w:p>
     <w:p>
-      <w:proofErr w:type="gramStart"/>
-      <w:r>
-        <w:t>Perl  (</w:t>
-      </w:r>
-      <w:proofErr w:type="spellStart"/>
-      <w:proofErr w:type="gramEnd"/>
-      <w:r>
-        <w:t>directoy</w:t>
-      </w:r>
-      <w:proofErr w:type="spellEnd"/>
-      <w:r>
-        <w:t xml:space="preserve"> path to </w:t>
-      </w:r>
-      <w:proofErr w:type="spellStart"/>
-      <w:r>
-        <w:t>src</w:t>
-      </w:r>
-      <w:proofErr w:type="spellEnd"/>
-      <w:r>
-        <w:t xml:space="preserve"> folder)/Asap.pl -train –(method </w:t>
-      </w:r>
-      <w:proofErr w:type="spellStart"/>
-      <w:r>
-        <w:t>scap</w:t>
-      </w:r>
-      <w:proofErr w:type="spellEnd"/>
-      <w:r>
-        <w:t xml:space="preserve">/burrows) </w:t>
-      </w:r>
-      <w:proofErr w:type="spellStart"/>
-      <w:r>
-        <w:t>inputdir</w:t>
-      </w:r>
-      <w:proofErr w:type="spellEnd"/>
-      <w:r>
-        <w:t>=(directory path) -</w:t>
-      </w:r>
-      <w:proofErr w:type="spellStart"/>
-      <w:r>
-        <w:t>outputdir</w:t>
-      </w:r>
-      <w:proofErr w:type="spellEnd"/>
-      <w:r>
-        <w:t xml:space="preserve">=(directory to training output directory) -verbose </w:t>
-      </w:r>
-    </w:p>
+      <w:pPr>
+        <w:pStyle w:val="ListParagraph"/>
+        <w:jc w:val="both"/>
+      </w:pPr>
+    </w:p>
+    <w:p>
+      <w:pPr>
+        <w:jc w:val="both"/>
+      </w:pPr>
+      <w:r>
+        <w:t>Training:</w:t>
+      </w:r>
+    </w:p>
+    <w:p>
+      <w:r>
+        <w:t xml:space="preserve">perl </w:t>
+      </w:r>
+      <w:r>
+        <w:t>(directoy path to src folder)/</w:t>
+      </w:r>
+      <w:r>
+        <w:t xml:space="preserve">Asap.pl -train </w:t>
+      </w:r>
+      <w:r>
+        <w:t>–(method scap/burrows)</w:t>
+      </w:r>
+      <w:r>
+        <w:t xml:space="preserve"> -inputdir=</w:t>
+      </w:r>
+      <w:r>
+        <w:t xml:space="preserve">(training directory </w:t>
+      </w:r>
+      <w:r>
+        <w:t xml:space="preserve">    </w:t>
+      </w:r>
+      <w:r>
+        <w:t>path)</w:t>
+      </w:r>
+      <w:r>
+        <w:t xml:space="preserve"> -outputdir=</w:t>
+      </w:r>
+      <w:r>
+        <w:t>(output directory path)</w:t>
+      </w:r>
+      <w:r>
+        <w:t xml:space="preserve"> -verbose</w:t>
+      </w:r>
+    </w:p>
+    <w:p>
+      <w:r>
+        <w:t>Query:</w:t>
+      </w:r>
+    </w:p>
+    <w:p>
+      <w:r>
+        <w:t xml:space="preserve">perl </w:t>
+      </w:r>
+      <w:r>
+        <w:t>(directory path to src folder)/</w:t>
+      </w:r>
+      <w:r>
+        <w:t xml:space="preserve">Asap.pl -query </w:t>
+      </w:r>
+      <w:r>
+        <w:t>–(method scap/burrows)</w:t>
+      </w:r>
+      <w:r>
+        <w:t xml:space="preserve"> -inputdir=</w:t>
+      </w:r>
+      <w:r>
+        <w:t>(training output directory)</w:t>
+      </w:r>
+      <w:r>
+        <w:t xml:space="preserve"> -doc=</w:t>
+      </w:r>
+      <w:r>
+        <w:t>(directory path to test file)</w:t>
+      </w:r>
+      <w:r>
+        <w:t xml:space="preserve"> -n=</w:t>
+      </w:r>
+      <w:r>
+        <w:t>(</w:t>
+      </w:r>
+      <w:r>
+        <w:t xml:space="preserve">n </w:t>
+      </w:r>
+      <w:r>
+        <w:t>value)</w:t>
+      </w:r>
+      <w:r>
+        <w:t xml:space="preserve"> -L=</w:t>
+      </w:r>
+      <w:r>
+        <w:t>(l value if scap method)</w:t>
+      </w:r>
+      <w:r>
+        <w:t xml:space="preserve"> -report=results.xls -verbose</w:t>
+      </w:r>
+    </w:p>
+    <w:p>
+      <w:r>
+        <w:t>Experiment:</w:t>
+      </w:r>
+    </w:p>
+    <w:p>
+      <w:r>
+        <w:t xml:space="preserve">perl </w:t>
+      </w:r>
+      <w:r>
+        <w:t>(directory path to src folder)</w:t>
+      </w:r>
+      <w:r>
+        <w:t xml:space="preserve">/Asap.pl -experiment </w:t>
+      </w:r>
+      <w:r>
+        <w:t>–(method scap/burrows)</w:t>
+      </w:r>
+      <w:r>
+        <w:t xml:space="preserve"> -testdir=</w:t>
+      </w:r>
+      <w:r>
+        <w:t>(test directory)</w:t>
+      </w:r>
+      <w:r>
+        <w:t xml:space="preserve"> -trainingdir=</w:t>
+      </w:r>
+      <w:r>
+        <w:t>(training directory)</w:t>
+      </w:r>
+      <w:r>
+        <w:t xml:space="preserve"> -n=</w:t>
+      </w:r>
+      <w:r>
+        <w:t>(n value)</w:t>
+      </w:r>
+      <w:r>
+        <w:t xml:space="preserve"> -L=</w:t>
+      </w:r>
+      <w:r>
+        <w:t>(l value if scap)</w:t>
+      </w:r>
+      <w:r>
+        <w:t xml:space="preserve"> -report=results.xls -verbose</w:t>
+      </w:r>
+    </w:p>
+    <w:p/>
     <w:p>
       <w:pPr>
         <w:pStyle w:val="ListParagraph"/>
@@ -748,142 +646,6 @@
     </w:p>
     <w:p/>
     <w:p/>
-    <w:p>
-      <w:r>
-        <w:br w:type="page"/>
-      </w:r>
-    </w:p>
-    <w:p>
-      <w:r>
-        <w:lastRenderedPageBreak/>
-        <w:t>Underline = required</w:t>
-      </w:r>
-    </w:p>
-    <w:p>
-      <w:pPr>
-        <w:pStyle w:val="ListParagraph"/>
-        <w:numPr>
-          <w:ilvl w:val="0"/>
-          <w:numId w:val="1"/>
-        </w:numPr>
-      </w:pPr>
-      <w:r>
-        <w:t>-L length of profile (default 2000)</w:t>
-      </w:r>
-    </w:p>
-    <w:p>
-      <w:pPr>
-        <w:pStyle w:val="ListParagraph"/>
-        <w:numPr>
-          <w:ilvl w:val="0"/>
-          <w:numId w:val="1"/>
-        </w:numPr>
-      </w:pPr>
-      <w:r>
-        <w:t>-n length of n-gram (default 6)</w:t>
-      </w:r>
-    </w:p>
-    <w:p>
-      <w:pPr>
-        <w:pStyle w:val="ListParagraph"/>
-        <w:numPr>
-          <w:ilvl w:val="0"/>
-          <w:numId w:val="1"/>
-        </w:numPr>
-      </w:pPr>
-    </w:p>
-    <w:p>
-      <w:pPr>
-        <w:pStyle w:val="ListParagraph"/>
-        <w:numPr>
-          <w:ilvl w:val="0"/>
-          <w:numId w:val="1"/>
-        </w:numPr>
-      </w:pPr>
-      <w:r>
-        <w:t>ASAP (-train [-</w:t>
-      </w:r>
-      <w:proofErr w:type="spellStart"/>
-      <w:r>
-        <w:t>dir</w:t>
-      </w:r>
-      <w:proofErr w:type="spellEnd"/>
-      <w:r>
-        <w:t>=directory] | -query –doc=&lt;query document&gt; [-</w:t>
-      </w:r>
-      <w:proofErr w:type="spellStart"/>
-      <w:r>
-        <w:t>dir</w:t>
-      </w:r>
-      <w:proofErr w:type="spellEnd"/>
-      <w:r>
-        <w:t>=&lt;directory&gt;] | -</w:t>
-      </w:r>
-      <w:proofErr w:type="gramStart"/>
-      <w:r>
-        <w:t>experiment )</w:t>
-      </w:r>
-      <w:proofErr w:type="gramEnd"/>
-      <w:r>
-        <w:t xml:space="preserve"> (-SCAP [-L=&lt;length&gt;] [-n=&lt;n-gram size&gt;]| -Burrows)</w:t>
-      </w:r>
-    </w:p>
-    <w:p>
-      <w:pPr>
-        <w:pStyle w:val="ListParagraph"/>
-        <w:numPr>
-          <w:ilvl w:val="0"/>
-          <w:numId w:val="1"/>
-        </w:numPr>
-      </w:pPr>
-    </w:p>
-    <w:p>
-      <w:pPr>
-        <w:pStyle w:val="ListParagraph"/>
-        <w:numPr>
-          <w:ilvl w:val="0"/>
-          <w:numId w:val="1"/>
-        </w:numPr>
-      </w:pPr>
-      <w:r>
-        <w:t xml:space="preserve">-Make </w:t>
-      </w:r>
-      <w:proofErr w:type="spellStart"/>
-      <w:proofErr w:type="gramStart"/>
-      <w:r>
-        <w:t>a</w:t>
-      </w:r>
-      <w:proofErr w:type="spellEnd"/>
-      <w:proofErr w:type="gramEnd"/>
-      <w:r>
-        <w:t xml:space="preserve"> elegant way to parse command functions</w:t>
-      </w:r>
-    </w:p>
-    <w:p>
-      <w:pPr>
-        <w:pStyle w:val="ListParagraph"/>
-        <w:numPr>
-          <w:ilvl w:val="0"/>
-          <w:numId w:val="1"/>
-        </w:numPr>
-      </w:pPr>
-      <w:r>
-        <w:t>ASAP –Train –d</w:t>
-      </w:r>
-      <w:proofErr w:type="gramStart"/>
-      <w:r>
-        <w:t>=”c:\</w:t>
-      </w:r>
-      <w:proofErr w:type="spellStart"/>
-      <w:r>
-        <w:t>MyStuff</w:t>
-      </w:r>
-      <w:proofErr w:type="spellEnd"/>
-      <w:proofErr w:type="gramEnd"/>
-      <w:r>
-        <w:t>” –method=Burrows –n=6 –L=2800</w:t>
-      </w:r>
-    </w:p>
     <w:p/>
     <w:sectPr>
       <w:pgSz w:w="12240" w:h="15840"/>

</xml_diff>